<commit_message>
This accuracy to 100 decimal places is driving me mad.
</commit_message>
<xml_diff>
--- a/sources for square root.docx
+++ b/sources for square root.docx
@@ -96,6 +96,48 @@
         </w:rPr>
         <w:t xml:space="preserve"> </w:t>
       </w:r>
+      <w:r>
+        <w:rPr>
+          <w:lang w:val="en-GB"/>
+        </w:rPr>
+        <w:t xml:space="preserve"> </w:t>
+      </w:r>
+    </w:p>
+    <w:p>
+      <w:pPr>
+        <w:rPr>
+          <w:lang w:val="en-GB"/>
+        </w:rPr>
+      </w:pPr>
+    </w:p>
+    <w:p>
+      <w:pPr>
+        <w:rPr>
+          <w:lang w:val="en-GB"/>
+        </w:rPr>
+      </w:pPr>
+      <w:r>
+        <w:rPr>
+          <w:lang w:val="en-GB"/>
+        </w:rPr>
+        <w:t>fractions:</w:t>
+      </w:r>
+    </w:p>
+    <w:p>
+      <w:pPr>
+        <w:rPr>
+          <w:lang w:val="en-GB"/>
+        </w:rPr>
+      </w:pPr>
+      <w:hyperlink r:id="rId8" w:history="1">
+        <w:r>
+          <w:rPr>
+            <w:rStyle w:val="Hyperlink"/>
+            <w:lang w:val="en-GB"/>
+          </w:rPr>
+          <w:t>https://stackoverflow.com/questions/23344185/how-to-convert-a-decimal-number-into-fraction</w:t>
+        </w:r>
+      </w:hyperlink>
       <w:r>
         <w:rPr>
           <w:lang w:val="en-GB"/>

</xml_diff>

<commit_message>
More work on trying to improve accuracy.
</commit_message>
<xml_diff>
--- a/sources for square root.docx
+++ b/sources for square root.docx
@@ -143,6 +143,60 @@
           <w:lang w:val="en-GB"/>
         </w:rPr>
         <w:t xml:space="preserve"> </w:t>
+      </w:r>
+    </w:p>
+    <w:p>
+      <w:pPr>
+        <w:rPr>
+          <w:lang w:val="en-GB"/>
+        </w:rPr>
+      </w:pPr>
+      <w:hyperlink r:id="rId9" w:history="1">
+        <w:r>
+          <w:rPr>
+            <w:rStyle w:val="Hyperlink"/>
+            <w:lang w:val="en-GB"/>
+          </w:rPr>
+          <w:t>https://python-reference.readthedocs.io/en/latest/docs/float/as_integer_ratio.html</w:t>
+        </w:r>
+      </w:hyperlink>
+      <w:r>
+        <w:rPr>
+          <w:lang w:val="en-GB"/>
+        </w:rPr>
+        <w:t xml:space="preserve"> (as integer ratio)</w:t>
+      </w:r>
+    </w:p>
+    <w:p>
+      <w:pPr>
+        <w:rPr>
+          <w:lang w:val="en-GB"/>
+        </w:rPr>
+      </w:pPr>
+    </w:p>
+    <w:p>
+      <w:pPr>
+        <w:rPr>
+          <w:lang w:val="en-GB"/>
+        </w:rPr>
+      </w:pPr>
+      <w:r>
+        <w:rPr>
+          <w:lang w:val="en-GB"/>
+        </w:rPr>
+        <w:t>format(</w:t>
+      </w:r>
+      <w:r>
+        <w:rPr>
+          <w:lang w:val="en-GB"/>
+        </w:rPr>
+        <w:t>xn</w:t>
+      </w:r>
+      <w:r>
+        <w:rPr>
+          <w:lang w:val="en-GB"/>
+        </w:rPr>
+        <w:t>, ".50f")</w:t>
       </w:r>
     </w:p>
     <w:sectPr>
@@ -604,6 +658,18 @@
       <w:shd w:val="clear" w:color="auto" w:fill="E1DFDD"/>
     </w:rPr>
   </w:style>
+  <w:style w:type="character" w:styleId="FollowedHyperlink">
+    <w:name w:val="FollowedHyperlink"/>
+    <w:basedOn w:val="DefaultParagraphFont"/>
+    <w:uiPriority w:val="99"/>
+    <w:semiHidden/>
+    <w:unhideWhenUsed/>
+    <w:rsid w:val="00E33E07"/>
+    <w:rPr>
+      <w:color w:val="954F72" w:themeColor="followedHyperlink"/>
+      <w:u w:val="single"/>
+    </w:rPr>
+  </w:style>
 </w:styles>
 </file>
 

</xml_diff>